<commit_message>
Izmenenia v file 3.docx
</commit_message>
<xml_diff>
--- a/3.docx
+++ b/3.docx
@@ -7,16 +7,7 @@
         <w:jc w:val="both"/>
       </w:pPr>
       <w:r>
-        <w:t>С</w:t>
-      </w:r>
-      <w:r>
-        <w:t>озда</w:t>
-      </w:r>
-      <w:r>
-        <w:t>ла</w:t>
-      </w:r>
-      <w:r>
-        <w:t xml:space="preserve"> свой локальный </w:t>
+        <w:t xml:space="preserve">Создала свой локальный </w:t>
       </w:r>
       <w:proofErr w:type="spellStart"/>
       <w:r>
@@ -32,10 +23,7 @@
       </w:r>
       <w:proofErr w:type="spellEnd"/>
       <w:r>
-        <w:t xml:space="preserve"> себе общий</w:t>
-      </w:r>
-      <w:r>
-        <w:t xml:space="preserve"> </w:t>
+        <w:t xml:space="preserve"> себе общий </w:t>
       </w:r>
       <w:proofErr w:type="spellStart"/>
       <w:r>
@@ -384,6 +372,66 @@
                     <a:xfrm>
                       <a:off x="0" y="0"/>
                       <a:ext cx="2059940" cy="1397635"/>
+                    </a:xfrm>
+                    <a:prstGeom prst="rect">
+                      <a:avLst/>
+                    </a:prstGeom>
+                    <a:noFill/>
+                    <a:ln w="9525">
+                      <a:noFill/>
+                      <a:miter lim="800000"/>
+                      <a:headEnd/>
+                      <a:tailEnd/>
+                    </a:ln>
+                  </pic:spPr>
+                </pic:pic>
+              </a:graphicData>
+            </a:graphic>
+          </wp:inline>
+        </w:drawing>
+      </w:r>
+    </w:p>
+    <w:p/>
+    <w:p>
+      <w:r>
+        <w:lastRenderedPageBreak/>
+        <w:t>Зафиксировала добавление файла:</w:t>
+      </w:r>
+    </w:p>
+    <w:p>
+      <w:r>
+        <w:rPr>
+          <w:noProof/>
+          <w:lang w:eastAsia="ru-RU"/>
+        </w:rPr>
+        <w:drawing>
+          <wp:inline distT="0" distB="0" distL="0" distR="0">
+            <wp:extent cx="4309110" cy="1166495"/>
+            <wp:effectExtent l="19050" t="0" r="0" b="0"/>
+            <wp:docPr id="2" name="Рисунок 1"/>
+            <wp:cNvGraphicFramePr>
+              <a:graphicFrameLocks xmlns:a="http://schemas.openxmlformats.org/drawingml/2006/main" noChangeAspect="1"/>
+            </wp:cNvGraphicFramePr>
+            <a:graphic xmlns:a="http://schemas.openxmlformats.org/drawingml/2006/main">
+              <a:graphicData uri="http://schemas.openxmlformats.org/drawingml/2006/picture">
+                <pic:pic xmlns:pic="http://schemas.openxmlformats.org/drawingml/2006/picture">
+                  <pic:nvPicPr>
+                    <pic:cNvPr id="0" name="Picture 1"/>
+                    <pic:cNvPicPr>
+                      <a:picLocks noChangeAspect="1" noChangeArrowheads="1"/>
+                    </pic:cNvPicPr>
+                  </pic:nvPicPr>
+                  <pic:blipFill>
+                    <a:blip r:embed="rId10" cstate="print"/>
+                    <a:srcRect/>
+                    <a:stretch>
+                      <a:fillRect/>
+                    </a:stretch>
+                  </pic:blipFill>
+                  <pic:spPr bwMode="auto">
+                    <a:xfrm>
+                      <a:off x="0" y="0"/>
+                      <a:ext cx="4309110" cy="1166495"/>
                     </a:xfrm>
                     <a:prstGeom prst="rect">
                       <a:avLst/>

</xml_diff>